<commit_message>
Added Polish and fleshed out application requirements
^
</commit_message>
<xml_diff>
--- a/Requirements.docx
+++ b/Requirements.docx
@@ -6,6 +6,7 @@
       <w:pPr>
         <w:jc w:val="center"/>
         <w:rPr>
+          <w:rFonts w:hint="eastAsia"/>
           <w:sz w:val="48"/>
           <w:szCs w:val="48"/>
         </w:rPr>
@@ -22,6 +23,7 @@
       <w:pPr>
         <w:jc w:val="center"/>
         <w:rPr>
+          <w:rFonts w:hint="eastAsia"/>
           <w:sz w:val="40"/>
           <w:szCs w:val="40"/>
         </w:rPr>
@@ -34,19 +36,34 @@
         <w:t>Requirements</w:t>
       </w:r>
     </w:p>
-    <w:p/>
-    <w:p>
-      <w:r>
-        <w:t xml:space="preserve">The Buoy data generator will generate new, randomised data based on the CSV file specifications of existing NDBC Buoy data files which are in CSV file format. The existing NDBC Buoy data files have previously been converted over from NetCDF file format to </w:t>
-      </w:r>
-      <w:r>
-        <w:t>CSV file format using a separate program called NetCDF_to_csv.py which is currently a Python program run via the command-line.</w:t>
-      </w:r>
-    </w:p>
-    <w:p/>
-    <w:p>
-      <w:pPr>
-        <w:rPr>
+    <w:p>
+      <w:pPr>
+        <w:rPr>
+          <w:rFonts w:hint="eastAsia"/>
+        </w:rPr>
+      </w:pPr>
+    </w:p>
+    <w:p>
+      <w:pPr>
+        <w:rPr>
+          <w:rFonts w:hint="eastAsia"/>
+        </w:rPr>
+      </w:pPr>
+      <w:r>
+        <w:t>The Buoy data generator will generate new, randomised data based on the CSV file specifications of existing NDBC Buoy data files which are in CSV file format. The existing NDBC Buoy data files have previously been converted over from NetCDF file format to CSV file format using a separate program called NetCDF_to_csv.py which is currently a Python program run via the command-line.</w:t>
+      </w:r>
+    </w:p>
+    <w:p>
+      <w:pPr>
+        <w:rPr>
+          <w:rFonts w:hint="eastAsia"/>
+        </w:rPr>
+      </w:pPr>
+    </w:p>
+    <w:p>
+      <w:pPr>
+        <w:rPr>
+          <w:rFonts w:hint="eastAsia"/>
           <w:b/>
           <w:bCs/>
           <w:sz w:val="28"/>
@@ -63,8 +80,19 @@
         <w:t>User Requirements Story:</w:t>
       </w:r>
     </w:p>
-    <w:p/>
-    <w:p>
+    <w:p>
+      <w:pPr>
+        <w:rPr>
+          <w:rFonts w:hint="eastAsia"/>
+        </w:rPr>
+      </w:pPr>
+    </w:p>
+    <w:p>
+      <w:pPr>
+        <w:rPr>
+          <w:rFonts w:hint="eastAsia"/>
+        </w:rPr>
+      </w:pPr>
       <w:r>
         <w:t>A</w:t>
       </w:r>
@@ -84,13 +112,7 @@
         <w:t xml:space="preserve"> variations of</w:t>
       </w:r>
       <w:r>
-        <w:t xml:space="preserve"> simulated data </w:t>
-      </w:r>
-      <w:r>
-        <w:t>t</w:t>
-      </w:r>
-      <w:r>
-        <w:t>he years 2022</w:t>
+        <w:t xml:space="preserve"> simulated data the years 2022</w:t>
       </w:r>
       <w:r>
         <w:t xml:space="preserve"> through to </w:t>
@@ -99,13 +121,22 @@
         <w:t>2025. The user should:</w:t>
       </w:r>
     </w:p>
-    <w:p/>
+    <w:p>
+      <w:pPr>
+        <w:rPr>
+          <w:rFonts w:hint="eastAsia"/>
+        </w:rPr>
+      </w:pPr>
+    </w:p>
     <w:p>
       <w:pPr>
         <w:numPr>
           <w:ilvl w:val="0"/>
           <w:numId w:val="1"/>
         </w:numPr>
+        <w:rPr>
+          <w:rFonts w:hint="eastAsia"/>
+        </w:rPr>
       </w:pPr>
       <w:r>
         <w:t>Run/Start the Buoy Data Generator application</w:t>
@@ -114,6 +145,9 @@
     <w:p>
       <w:pPr>
         <w:ind w:left="720"/>
+        <w:rPr>
+          <w:rFonts w:hint="eastAsia"/>
+        </w:rPr>
       </w:pPr>
       <w:r>
         <w:t xml:space="preserve">NOTE: the program will automatically search for and load </w:t>
@@ -128,6 +162,9 @@
           <w:ilvl w:val="0"/>
           <w:numId w:val="1"/>
         </w:numPr>
+        <w:rPr>
+          <w:rFonts w:hint="eastAsia"/>
+        </w:rPr>
       </w:pPr>
       <w:r>
         <w:t xml:space="preserve">Either input </w:t>
@@ -148,6 +185,9 @@
     <w:p>
       <w:pPr>
         <w:pStyle w:val="ListParagraph"/>
+        <w:rPr>
+          <w:rFonts w:hint="eastAsia"/>
+        </w:rPr>
       </w:pPr>
       <w:r>
         <w:t>NOTE: 7 windows will pop up with dialogue and interactable boxes and buttons.</w:t>
@@ -159,6 +199,9 @@
           <w:ilvl w:val="0"/>
           <w:numId w:val="1"/>
         </w:numPr>
+        <w:rPr>
+          <w:rFonts w:hint="eastAsia"/>
+        </w:rPr>
       </w:pPr>
       <w:r>
         <w:t>Use the checkboxes and radio buttons to enter</w:t>
@@ -220,6 +263,9 @@
     <w:p>
       <w:pPr>
         <w:ind w:left="720"/>
+        <w:rPr>
+          <w:rFonts w:hint="eastAsia"/>
+        </w:rPr>
       </w:pPr>
       <w:r>
         <w:t xml:space="preserve">NOTE: this will </w:t>
@@ -243,6 +289,9 @@
           <w:ilvl w:val="0"/>
           <w:numId w:val="1"/>
         </w:numPr>
+        <w:rPr>
+          <w:rFonts w:hint="eastAsia"/>
+        </w:rPr>
       </w:pPr>
       <w:r>
         <w:t>Click ‘Run All’ to run the data generation process based on the selected configuration file</w:t>
@@ -283,6 +332,9 @@
           <w:ilvl w:val="0"/>
           <w:numId w:val="1"/>
         </w:numPr>
+        <w:rPr>
+          <w:rFonts w:hint="eastAsia"/>
+        </w:rPr>
       </w:pPr>
       <w:r>
         <w:t>Navigate to the root folder and the u</w:t>
@@ -294,13 +346,38 @@
         <w:t>the recently generated data.</w:t>
       </w:r>
     </w:p>
-    <w:p/>
-    <w:p/>
-    <w:p/>
-    <w:p/>
-    <w:p>
-      <w:pPr>
-        <w:rPr>
+    <w:p>
+      <w:pPr>
+        <w:rPr>
+          <w:rFonts w:hint="eastAsia"/>
+        </w:rPr>
+      </w:pPr>
+    </w:p>
+    <w:p>
+      <w:pPr>
+        <w:rPr>
+          <w:rFonts w:hint="eastAsia"/>
+        </w:rPr>
+      </w:pPr>
+    </w:p>
+    <w:p>
+      <w:pPr>
+        <w:rPr>
+          <w:rFonts w:hint="eastAsia"/>
+        </w:rPr>
+      </w:pPr>
+    </w:p>
+    <w:p>
+      <w:pPr>
+        <w:rPr>
+          <w:rFonts w:hint="eastAsia"/>
+        </w:rPr>
+      </w:pPr>
+    </w:p>
+    <w:p>
+      <w:pPr>
+        <w:rPr>
+          <w:rFonts w:hint="eastAsia"/>
           <w:b/>
           <w:bCs/>
           <w:sz w:val="28"/>
@@ -320,6 +397,7 @@
     <w:p>
       <w:pPr>
         <w:rPr>
+          <w:rFonts w:hint="eastAsia"/>
           <w:b/>
           <w:bCs/>
           <w:sz w:val="28"/>
@@ -330,6 +408,7 @@
     <w:p>
       <w:pPr>
         <w:rPr>
+          <w:rFonts w:hint="eastAsia"/>
           <w:b/>
           <w:bCs/>
         </w:rPr>
@@ -375,17 +454,759 @@
           <w:sz w:val="28"/>
           <w:szCs w:val="28"/>
         </w:rPr>
-        <w:t>Needs to have</w:t>
-      </w:r>
-      <w:r>
-        <w:rPr>
-          <w:sz w:val="28"/>
-          <w:szCs w:val="28"/>
-        </w:rPr>
-        <w:t>---…</w:t>
-      </w:r>
-    </w:p>
-    <w:p>
+        <w:t>…</w:t>
+      </w:r>
+      <w:r>
+        <w:rPr>
+          <w:sz w:val="28"/>
+          <w:szCs w:val="28"/>
+        </w:rPr>
+        <w:t xml:space="preserve">Needs </w:t>
+      </w:r>
+      <w:r>
+        <w:rPr>
+          <w:sz w:val="28"/>
+          <w:szCs w:val="28"/>
+        </w:rPr>
+        <w:t xml:space="preserve">a </w:t>
+      </w:r>
+      <w:r>
+        <w:rPr>
+          <w:sz w:val="28"/>
+          <w:szCs w:val="28"/>
+        </w:rPr>
+        <w:t>number field with up-down buttons called “Instances”</w:t>
+      </w:r>
+    </w:p>
+    <w:p>
+      <w:pPr>
+        <w:pStyle w:val="ListParagraph"/>
+        <w:numPr>
+          <w:ilvl w:val="0"/>
+          <w:numId w:val="3"/>
+        </w:numPr>
+        <w:rPr>
+          <w:sz w:val="28"/>
+          <w:szCs w:val="28"/>
+        </w:rPr>
+      </w:pPr>
+      <w:r>
+        <w:rPr>
+          <w:sz w:val="28"/>
+          <w:szCs w:val="28"/>
+        </w:rPr>
+        <w:t xml:space="preserve">Should </w:t>
+      </w:r>
+      <w:r>
+        <w:rPr>
+          <w:sz w:val="28"/>
+          <w:szCs w:val="28"/>
+        </w:rPr>
+        <w:t xml:space="preserve">have a button called “Submit” that validates and ultimately spawns </w:t>
+      </w:r>
+      <w:r>
+        <w:rPr>
+          <w:sz w:val="28"/>
+          <w:szCs w:val="28"/>
+        </w:rPr>
+        <w:t>top-level windows called “instances” based on the number inserted.</w:t>
+      </w:r>
+    </w:p>
+    <w:p>
+      <w:pPr>
+        <w:pStyle w:val="ListParagraph"/>
+        <w:numPr>
+          <w:ilvl w:val="0"/>
+          <w:numId w:val="3"/>
+        </w:numPr>
+        <w:rPr>
+          <w:sz w:val="28"/>
+          <w:szCs w:val="28"/>
+        </w:rPr>
+      </w:pPr>
+      <w:r>
+        <w:rPr>
+          <w:sz w:val="28"/>
+          <w:szCs w:val="28"/>
+        </w:rPr>
+        <w:t>…</w:t>
+      </w:r>
+      <w:r>
+        <w:rPr>
+          <w:sz w:val="28"/>
+          <w:szCs w:val="28"/>
+        </w:rPr>
+        <w:t xml:space="preserve">Needs a button called “Run all” which </w:t>
+      </w:r>
+      <w:r>
+        <w:rPr>
+          <w:sz w:val="28"/>
+          <w:szCs w:val="28"/>
+        </w:rPr>
+        <w:t>is greyed out when no number greater than 0 is in “instances”</w:t>
+      </w:r>
+    </w:p>
+    <w:p>
+      <w:pPr>
+        <w:pStyle w:val="ListParagraph"/>
+        <w:numPr>
+          <w:ilvl w:val="0"/>
+          <w:numId w:val="3"/>
+        </w:numPr>
+        <w:rPr>
+          <w:sz w:val="28"/>
+          <w:szCs w:val="28"/>
+        </w:rPr>
+      </w:pPr>
+      <w:r>
+        <w:rPr>
+          <w:sz w:val="28"/>
+          <w:szCs w:val="28"/>
+        </w:rPr>
+        <w:t>…</w:t>
+      </w:r>
+      <w:r>
+        <w:rPr>
+          <w:sz w:val="28"/>
+          <w:szCs w:val="28"/>
+        </w:rPr>
+        <w:t xml:space="preserve">Needs another button called “Close all” </w:t>
+      </w:r>
+      <w:r>
+        <w:rPr>
+          <w:sz w:val="28"/>
+          <w:szCs w:val="28"/>
+        </w:rPr>
+        <w:t>which is greyed out when</w:t>
+      </w:r>
+      <w:r>
+        <w:rPr>
+          <w:sz w:val="28"/>
+          <w:szCs w:val="28"/>
+        </w:rPr>
+        <w:t xml:space="preserve"> no instances have been </w:t>
+      </w:r>
+      <w:r>
+        <w:rPr>
+          <w:sz w:val="28"/>
+          <w:szCs w:val="28"/>
+        </w:rPr>
+        <w:t>conceived</w:t>
+      </w:r>
+    </w:p>
+    <w:p>
+      <w:pPr>
+        <w:pStyle w:val="ListParagraph"/>
+        <w:numPr>
+          <w:ilvl w:val="0"/>
+          <w:numId w:val="3"/>
+        </w:numPr>
+        <w:rPr>
+          <w:sz w:val="28"/>
+          <w:szCs w:val="28"/>
+        </w:rPr>
+      </w:pPr>
+      <w:r>
+        <w:rPr>
+          <w:sz w:val="28"/>
+          <w:szCs w:val="28"/>
+        </w:rPr>
+        <w:t>…</w:t>
+      </w:r>
+      <w:r>
+        <w:rPr>
+          <w:sz w:val="28"/>
+          <w:szCs w:val="28"/>
+        </w:rPr>
+        <w:t xml:space="preserve">Should close </w:t>
+      </w:r>
+      <w:r>
+        <w:rPr>
+          <w:sz w:val="28"/>
+          <w:szCs w:val="28"/>
+        </w:rPr>
+        <w:t>from use of the in-built “x” in the top-right.</w:t>
+      </w:r>
+    </w:p>
+    <w:p>
+      <w:pPr>
+        <w:ind w:left="709"/>
+        <w:rPr>
+          <w:b/>
+          <w:bCs/>
+        </w:rPr>
+      </w:pPr>
+      <w:r>
+        <w:rPr>
+          <w:b/>
+          <w:bCs/>
+        </w:rPr>
+        <w:t>Instances:</w:t>
+      </w:r>
+    </w:p>
+    <w:p>
+      <w:pPr>
+        <w:pStyle w:val="ListParagraph"/>
+        <w:numPr>
+          <w:ilvl w:val="0"/>
+          <w:numId w:val="3"/>
+        </w:numPr>
+        <w:rPr>
+          <w:b/>
+          <w:bCs/>
+          <w:sz w:val="28"/>
+          <w:szCs w:val="28"/>
+        </w:rPr>
+      </w:pPr>
+      <w:r>
+        <w:rPr>
+          <w:sz w:val="28"/>
+          <w:szCs w:val="28"/>
+        </w:rPr>
+        <w:t>…</w:t>
+      </w:r>
+      <w:r>
+        <w:rPr>
+          <w:sz w:val="28"/>
+          <w:szCs w:val="28"/>
+        </w:rPr>
+        <w:t>Should have both a config dial dashboard and a</w:t>
+      </w:r>
+      <w:r>
+        <w:rPr>
+          <w:sz w:val="28"/>
+          <w:szCs w:val="28"/>
+        </w:rPr>
+        <w:t xml:space="preserve"> </w:t>
+      </w:r>
+      <w:r>
+        <w:rPr>
+          <w:sz w:val="28"/>
+          <w:szCs w:val="28"/>
+        </w:rPr>
+        <w:t>file dialogue button called “</w:t>
+      </w:r>
+      <w:r>
+        <w:rPr>
+          <w:sz w:val="28"/>
+          <w:szCs w:val="28"/>
+        </w:rPr>
+        <w:t>L</w:t>
+      </w:r>
+      <w:r>
+        <w:rPr>
+          <w:sz w:val="28"/>
+          <w:szCs w:val="28"/>
+        </w:rPr>
+        <w:t>oad as…”</w:t>
+      </w:r>
+    </w:p>
+    <w:p>
+      <w:pPr>
+        <w:pStyle w:val="ListParagraph"/>
+        <w:numPr>
+          <w:ilvl w:val="0"/>
+          <w:numId w:val="3"/>
+        </w:numPr>
+        <w:rPr>
+          <w:b/>
+          <w:bCs/>
+          <w:sz w:val="28"/>
+          <w:szCs w:val="28"/>
+        </w:rPr>
+      </w:pPr>
+      <w:r>
+        <w:rPr>
+          <w:sz w:val="28"/>
+          <w:szCs w:val="28"/>
+        </w:rPr>
+        <w:lastRenderedPageBreak/>
+        <w:t>“</w:t>
+      </w:r>
+      <w:r>
+        <w:rPr>
+          <w:sz w:val="28"/>
+          <w:szCs w:val="28"/>
+        </w:rPr>
+        <w:t>L</w:t>
+      </w:r>
+      <w:r>
+        <w:rPr>
+          <w:sz w:val="28"/>
+          <w:szCs w:val="28"/>
+        </w:rPr>
+        <w:t xml:space="preserve">oad as…” should also have an adjacent text field where the selected file name is </w:t>
+      </w:r>
+      <w:r>
+        <w:rPr>
+          <w:sz w:val="28"/>
+          <w:szCs w:val="28"/>
+        </w:rPr>
+        <w:t>shown and</w:t>
+      </w:r>
+      <w:r>
+        <w:rPr>
+          <w:sz w:val="28"/>
+          <w:szCs w:val="28"/>
+        </w:rPr>
+        <w:t xml:space="preserve"> should be populated with “…” when no file is selected.</w:t>
+      </w:r>
+    </w:p>
+    <w:p>
+      <w:pPr>
+        <w:pStyle w:val="ListParagraph"/>
+        <w:numPr>
+          <w:ilvl w:val="0"/>
+          <w:numId w:val="3"/>
+        </w:numPr>
+        <w:rPr>
+          <w:b/>
+          <w:bCs/>
+          <w:sz w:val="28"/>
+          <w:szCs w:val="28"/>
+        </w:rPr>
+      </w:pPr>
+      <w:r>
+        <w:rPr>
+          <w:sz w:val="28"/>
+          <w:szCs w:val="28"/>
+        </w:rPr>
+        <w:t>Below, there needs to be a command line output terminal</w:t>
+      </w:r>
+      <w:r>
+        <w:rPr>
+          <w:sz w:val="28"/>
+          <w:szCs w:val="28"/>
+        </w:rPr>
+        <w:t xml:space="preserve"> that displays all operations and </w:t>
+      </w:r>
+      <w:r>
+        <w:rPr>
+          <w:sz w:val="28"/>
+          <w:szCs w:val="28"/>
+        </w:rPr>
+        <w:t>errors.</w:t>
+      </w:r>
+    </w:p>
+    <w:p>
+      <w:pPr>
+        <w:pStyle w:val="ListParagraph"/>
+        <w:numPr>
+          <w:ilvl w:val="0"/>
+          <w:numId w:val="3"/>
+        </w:numPr>
+        <w:rPr>
+          <w:sz w:val="28"/>
+          <w:szCs w:val="28"/>
+        </w:rPr>
+      </w:pPr>
+      <w:r>
+        <w:rPr>
+          <w:sz w:val="28"/>
+          <w:szCs w:val="28"/>
+        </w:rPr>
+        <w:t>…Needs</w:t>
+      </w:r>
+      <w:r>
+        <w:rPr>
+          <w:sz w:val="28"/>
+          <w:szCs w:val="28"/>
+        </w:rPr>
+        <w:t xml:space="preserve"> </w:t>
+      </w:r>
+      <w:r>
+        <w:rPr>
+          <w:sz w:val="28"/>
+          <w:szCs w:val="28"/>
+        </w:rPr>
+        <w:t>a button called “</w:t>
+      </w:r>
+      <w:r>
+        <w:rPr>
+          <w:sz w:val="28"/>
+          <w:szCs w:val="28"/>
+        </w:rPr>
+        <w:t>R</w:t>
+      </w:r>
+      <w:r>
+        <w:rPr>
+          <w:sz w:val="28"/>
+          <w:szCs w:val="28"/>
+        </w:rPr>
+        <w:t xml:space="preserve">un” that will </w:t>
+      </w:r>
+      <w:r>
+        <w:rPr>
+          <w:sz w:val="28"/>
+          <w:szCs w:val="28"/>
+        </w:rPr>
+        <w:t>only run that specific instance.</w:t>
+      </w:r>
+    </w:p>
+    <w:p>
+      <w:pPr>
+        <w:pStyle w:val="ListParagraph"/>
+        <w:numPr>
+          <w:ilvl w:val="0"/>
+          <w:numId w:val="3"/>
+        </w:numPr>
+        <w:rPr>
+          <w:sz w:val="28"/>
+          <w:szCs w:val="28"/>
+        </w:rPr>
+      </w:pPr>
+      <w:r>
+        <w:rPr>
+          <w:sz w:val="28"/>
+          <w:szCs w:val="28"/>
+        </w:rPr>
+        <w:t>…Also needs a button next to “Run” called “Close” that aborts the instance and closes th</w:t>
+      </w:r>
+      <w:r>
+        <w:rPr>
+          <w:sz w:val="28"/>
+          <w:szCs w:val="28"/>
+        </w:rPr>
+        <w:t>at specific top-down window.</w:t>
+      </w:r>
+    </w:p>
+    <w:p>
+      <w:pPr>
+        <w:ind w:left="709"/>
+        <w:rPr>
+          <w:b/>
+          <w:bCs/>
+        </w:rPr>
+      </w:pPr>
+      <w:r>
+        <w:rPr>
+          <w:b/>
+          <w:bCs/>
+        </w:rPr>
+        <w:t>Config Parameters:</w:t>
+      </w:r>
+    </w:p>
+    <w:p>
+      <w:pPr>
+        <w:pStyle w:val="ListParagraph"/>
+        <w:numPr>
+          <w:ilvl w:val="0"/>
+          <w:numId w:val="3"/>
+        </w:numPr>
+        <w:rPr>
+          <w:b/>
+          <w:bCs/>
+        </w:rPr>
+      </w:pPr>
+      <w:r>
+        <w:rPr>
+          <w:sz w:val="28"/>
+          <w:szCs w:val="28"/>
+        </w:rPr>
+        <w:t>…</w:t>
+      </w:r>
+      <w:r>
+        <w:rPr>
+          <w:sz w:val="28"/>
+          <w:szCs w:val="28"/>
+        </w:rPr>
+        <w:t>Must directly interact with a .yaml file used for configuration.</w:t>
+      </w:r>
+    </w:p>
+    <w:p>
+      <w:pPr>
+        <w:pStyle w:val="ListParagraph"/>
+        <w:numPr>
+          <w:ilvl w:val="0"/>
+          <w:numId w:val="3"/>
+        </w:numPr>
+        <w:rPr>
+          <w:b/>
+          <w:bCs/>
+        </w:rPr>
+      </w:pPr>
+      <w:r>
+        <w:rPr>
+          <w:sz w:val="28"/>
+          <w:szCs w:val="28"/>
+        </w:rPr>
+        <w:t xml:space="preserve">…Should </w:t>
+      </w:r>
+      <w:r>
+        <w:rPr>
+          <w:sz w:val="28"/>
+          <w:szCs w:val="28"/>
+        </w:rPr>
+        <w:t xml:space="preserve">allow basic </w:t>
+      </w:r>
+      <w:r>
+        <w:rPr>
+          <w:sz w:val="28"/>
+          <w:szCs w:val="28"/>
+        </w:rPr>
+        <w:t xml:space="preserve">manipulation of </w:t>
+      </w:r>
+      <w:r>
+        <w:rPr>
+          <w:sz w:val="28"/>
+          <w:szCs w:val="28"/>
+        </w:rPr>
+        <w:t>starting variables.</w:t>
+      </w:r>
+    </w:p>
+    <w:p>
+      <w:pPr>
+        <w:pStyle w:val="ListParagraph"/>
+        <w:numPr>
+          <w:ilvl w:val="0"/>
+          <w:numId w:val="3"/>
+        </w:numPr>
+        <w:rPr>
+          <w:b/>
+          <w:bCs/>
+        </w:rPr>
+      </w:pPr>
+      <w:r>
+        <w:rPr>
+          <w:sz w:val="28"/>
+          <w:szCs w:val="28"/>
+        </w:rPr>
+        <w:t xml:space="preserve">…Must be greyed out IF </w:t>
+      </w:r>
+      <w:r>
+        <w:rPr>
+          <w:sz w:val="28"/>
+          <w:szCs w:val="28"/>
+        </w:rPr>
+        <w:t xml:space="preserve">there is already a file </w:t>
+      </w:r>
+      <w:r>
+        <w:rPr>
+          <w:sz w:val="28"/>
+          <w:szCs w:val="28"/>
+        </w:rPr>
+        <w:t>selected by</w:t>
+      </w:r>
+      <w:r>
+        <w:rPr>
+          <w:sz w:val="28"/>
+          <w:szCs w:val="28"/>
+        </w:rPr>
+        <w:br/>
+        <w:t>“Load as…”.</w:t>
+      </w:r>
+    </w:p>
+    <w:p>
+      <w:pPr>
+        <w:pStyle w:val="ListParagraph"/>
+        <w:numPr>
+          <w:ilvl w:val="0"/>
+          <w:numId w:val="3"/>
+        </w:numPr>
+        <w:rPr>
+          <w:b/>
+          <w:bCs/>
+        </w:rPr>
+      </w:pPr>
+      <w:r>
+        <w:rPr>
+          <w:sz w:val="28"/>
+          <w:szCs w:val="28"/>
+        </w:rPr>
+        <w:t>…</w:t>
+      </w:r>
+      <w:r>
+        <w:rPr>
+          <w:sz w:val="28"/>
+          <w:szCs w:val="28"/>
+        </w:rPr>
+        <w:t>C</w:t>
+      </w:r>
+      <w:r>
+        <w:rPr>
+          <w:sz w:val="28"/>
+          <w:szCs w:val="28"/>
+        </w:rPr>
+        <w:t xml:space="preserve">an have a button called “Advanced” that </w:t>
+      </w:r>
+      <w:r>
+        <w:rPr>
+          <w:sz w:val="28"/>
+          <w:szCs w:val="28"/>
+        </w:rPr>
+        <w:t>shows additional</w:t>
+      </w:r>
+      <w:r>
+        <w:rPr>
+          <w:sz w:val="28"/>
+          <w:szCs w:val="28"/>
+        </w:rPr>
+        <w:t xml:space="preserve"> and</w:t>
+      </w:r>
+      <w:r>
+        <w:rPr>
+          <w:sz w:val="28"/>
+          <w:szCs w:val="28"/>
+        </w:rPr>
+        <w:t xml:space="preserve"> more specific</w:t>
+      </w:r>
+      <w:r>
+        <w:rPr>
+          <w:sz w:val="28"/>
+          <w:szCs w:val="28"/>
+        </w:rPr>
+        <w:t xml:space="preserve"> settings.</w:t>
+      </w:r>
+    </w:p>
+    <w:p>
+      <w:pPr>
+        <w:pStyle w:val="ListParagraph"/>
+        <w:numPr>
+          <w:ilvl w:val="0"/>
+          <w:numId w:val="3"/>
+        </w:numPr>
+        <w:rPr>
+          <w:b/>
+          <w:bCs/>
+          <w:sz w:val="28"/>
+          <w:szCs w:val="28"/>
+        </w:rPr>
+      </w:pPr>
+      <w:r>
+        <w:rPr>
+          <w:sz w:val="28"/>
+          <w:szCs w:val="28"/>
+        </w:rPr>
+        <w:t>…</w:t>
+      </w:r>
+      <w:r>
+        <w:rPr>
+          <w:sz w:val="28"/>
+          <w:szCs w:val="28"/>
+        </w:rPr>
+        <w:t>Needs to be able to specify what data to show in the output file.</w:t>
+      </w:r>
+    </w:p>
+    <w:p>
+      <w:pPr>
+        <w:ind w:left="709"/>
+        <w:rPr>
+          <w:b/>
+          <w:bCs/>
+        </w:rPr>
+      </w:pPr>
+    </w:p>
+    <w:p>
+      <w:pPr>
+        <w:rPr>
+          <w:sz w:val="28"/>
+          <w:szCs w:val="28"/>
+        </w:rPr>
+      </w:pPr>
+    </w:p>
+    <w:p>
+      <w:pPr>
+        <w:rPr>
+          <w:sz w:val="28"/>
+          <w:szCs w:val="28"/>
+        </w:rPr>
+      </w:pPr>
+    </w:p>
+    <w:p>
+      <w:pPr>
+        <w:rPr>
+          <w:sz w:val="28"/>
+          <w:szCs w:val="28"/>
+        </w:rPr>
+      </w:pPr>
+    </w:p>
+    <w:p>
+      <w:pPr>
+        <w:rPr>
+          <w:sz w:val="28"/>
+          <w:szCs w:val="28"/>
+        </w:rPr>
+      </w:pPr>
+    </w:p>
+    <w:p>
+      <w:pPr>
+        <w:rPr>
+          <w:sz w:val="28"/>
+          <w:szCs w:val="28"/>
+        </w:rPr>
+      </w:pPr>
+    </w:p>
+    <w:p>
+      <w:pPr>
+        <w:rPr>
+          <w:sz w:val="28"/>
+          <w:szCs w:val="28"/>
+        </w:rPr>
+      </w:pPr>
+    </w:p>
+    <w:p>
+      <w:pPr>
+        <w:rPr>
+          <w:sz w:val="28"/>
+          <w:szCs w:val="28"/>
+        </w:rPr>
+      </w:pPr>
+    </w:p>
+    <w:p>
+      <w:pPr>
+        <w:rPr>
+          <w:sz w:val="28"/>
+          <w:szCs w:val="28"/>
+        </w:rPr>
+      </w:pPr>
+    </w:p>
+    <w:p>
+      <w:pPr>
+        <w:rPr>
+          <w:sz w:val="28"/>
+          <w:szCs w:val="28"/>
+        </w:rPr>
+      </w:pPr>
+    </w:p>
+    <w:p>
+      <w:pPr>
+        <w:rPr>
+          <w:sz w:val="28"/>
+          <w:szCs w:val="28"/>
+        </w:rPr>
+      </w:pPr>
+    </w:p>
+    <w:p>
+      <w:pPr>
+        <w:rPr>
+          <w:sz w:val="28"/>
+          <w:szCs w:val="28"/>
+        </w:rPr>
+      </w:pPr>
+    </w:p>
+    <w:p>
+      <w:pPr>
+        <w:rPr>
+          <w:sz w:val="28"/>
+          <w:szCs w:val="28"/>
+        </w:rPr>
+      </w:pPr>
+    </w:p>
+    <w:p>
+      <w:pPr>
+        <w:rPr>
+          <w:rFonts w:hint="eastAsia"/>
+          <w:sz w:val="28"/>
+          <w:szCs w:val="28"/>
+        </w:rPr>
+      </w:pPr>
+    </w:p>
+    <w:p>
+      <w:pPr>
+        <w:rPr>
+          <w:rFonts w:hint="eastAsia"/>
+        </w:rPr>
+      </w:pPr>
       <w:r>
         <w:rPr>
           <w:noProof/>
@@ -438,40 +1259,227 @@
         </w:drawing>
       </w:r>
     </w:p>
-    <w:p/>
-    <w:p/>
-    <w:p/>
-    <w:p/>
-    <w:p/>
-    <w:p/>
-    <w:p/>
-    <w:p/>
-    <w:p/>
-    <w:p/>
-    <w:p/>
-    <w:p/>
-    <w:p/>
-    <w:p/>
-    <w:p/>
-    <w:p/>
-    <w:p/>
-    <w:p/>
-    <w:p/>
-    <w:p/>
-    <w:p/>
-    <w:p/>
-    <w:p/>
-    <w:p/>
-    <w:p/>
-    <w:p/>
-    <w:p/>
-    <w:p/>
-    <w:p/>
-    <w:p/>
-    <w:p/>
-    <w:p>
-      <w:pPr>
-        <w:rPr>
+    <w:p>
+      <w:pPr>
+        <w:rPr>
+          <w:rFonts w:hint="eastAsia"/>
+        </w:rPr>
+      </w:pPr>
+    </w:p>
+    <w:p>
+      <w:pPr>
+        <w:rPr>
+          <w:rFonts w:hint="eastAsia"/>
+        </w:rPr>
+      </w:pPr>
+    </w:p>
+    <w:p>
+      <w:pPr>
+        <w:rPr>
+          <w:rFonts w:hint="eastAsia"/>
+        </w:rPr>
+      </w:pPr>
+    </w:p>
+    <w:p>
+      <w:pPr>
+        <w:rPr>
+          <w:rFonts w:hint="eastAsia"/>
+        </w:rPr>
+      </w:pPr>
+    </w:p>
+    <w:p>
+      <w:pPr>
+        <w:rPr>
+          <w:rFonts w:hint="eastAsia"/>
+        </w:rPr>
+      </w:pPr>
+    </w:p>
+    <w:p>
+      <w:pPr>
+        <w:rPr>
+          <w:rFonts w:hint="eastAsia"/>
+        </w:rPr>
+      </w:pPr>
+    </w:p>
+    <w:p>
+      <w:pPr>
+        <w:rPr>
+          <w:rFonts w:hint="eastAsia"/>
+        </w:rPr>
+      </w:pPr>
+    </w:p>
+    <w:p>
+      <w:pPr>
+        <w:rPr>
+          <w:rFonts w:hint="eastAsia"/>
+        </w:rPr>
+      </w:pPr>
+    </w:p>
+    <w:p>
+      <w:pPr>
+        <w:rPr>
+          <w:rFonts w:hint="eastAsia"/>
+        </w:rPr>
+      </w:pPr>
+    </w:p>
+    <w:p>
+      <w:pPr>
+        <w:rPr>
+          <w:rFonts w:hint="eastAsia"/>
+        </w:rPr>
+      </w:pPr>
+    </w:p>
+    <w:p>
+      <w:pPr>
+        <w:rPr>
+          <w:rFonts w:hint="eastAsia"/>
+        </w:rPr>
+      </w:pPr>
+    </w:p>
+    <w:p>
+      <w:pPr>
+        <w:rPr>
+          <w:rFonts w:hint="eastAsia"/>
+        </w:rPr>
+      </w:pPr>
+    </w:p>
+    <w:p>
+      <w:pPr>
+        <w:rPr>
+          <w:rFonts w:hint="eastAsia"/>
+        </w:rPr>
+      </w:pPr>
+    </w:p>
+    <w:p>
+      <w:pPr>
+        <w:rPr>
+          <w:rFonts w:hint="eastAsia"/>
+        </w:rPr>
+      </w:pPr>
+    </w:p>
+    <w:p>
+      <w:pPr>
+        <w:rPr>
+          <w:rFonts w:hint="eastAsia"/>
+        </w:rPr>
+      </w:pPr>
+    </w:p>
+    <w:p>
+      <w:pPr>
+        <w:rPr>
+          <w:rFonts w:hint="eastAsia"/>
+        </w:rPr>
+      </w:pPr>
+    </w:p>
+    <w:p>
+      <w:pPr>
+        <w:rPr>
+          <w:rFonts w:hint="eastAsia"/>
+        </w:rPr>
+      </w:pPr>
+    </w:p>
+    <w:p>
+      <w:pPr>
+        <w:rPr>
+          <w:rFonts w:hint="eastAsia"/>
+        </w:rPr>
+      </w:pPr>
+    </w:p>
+    <w:p>
+      <w:pPr>
+        <w:rPr>
+          <w:rFonts w:hint="eastAsia"/>
+        </w:rPr>
+      </w:pPr>
+    </w:p>
+    <w:p>
+      <w:pPr>
+        <w:rPr>
+          <w:rFonts w:hint="eastAsia"/>
+        </w:rPr>
+      </w:pPr>
+    </w:p>
+    <w:p>
+      <w:pPr>
+        <w:rPr>
+          <w:rFonts w:hint="eastAsia"/>
+        </w:rPr>
+      </w:pPr>
+    </w:p>
+    <w:p>
+      <w:pPr>
+        <w:rPr>
+          <w:rFonts w:hint="eastAsia"/>
+        </w:rPr>
+      </w:pPr>
+    </w:p>
+    <w:p>
+      <w:pPr>
+        <w:rPr>
+          <w:rFonts w:hint="eastAsia"/>
+        </w:rPr>
+      </w:pPr>
+    </w:p>
+    <w:p>
+      <w:pPr>
+        <w:rPr>
+          <w:rFonts w:hint="eastAsia"/>
+        </w:rPr>
+      </w:pPr>
+    </w:p>
+    <w:p>
+      <w:pPr>
+        <w:rPr>
+          <w:rFonts w:hint="eastAsia"/>
+        </w:rPr>
+      </w:pPr>
+    </w:p>
+    <w:p>
+      <w:pPr>
+        <w:rPr>
+          <w:rFonts w:hint="eastAsia"/>
+        </w:rPr>
+      </w:pPr>
+    </w:p>
+    <w:p>
+      <w:pPr>
+        <w:rPr>
+          <w:rFonts w:hint="eastAsia"/>
+        </w:rPr>
+      </w:pPr>
+    </w:p>
+    <w:p>
+      <w:pPr>
+        <w:rPr>
+          <w:rFonts w:hint="eastAsia"/>
+        </w:rPr>
+      </w:pPr>
+    </w:p>
+    <w:p>
+      <w:pPr>
+        <w:rPr>
+          <w:rFonts w:hint="eastAsia"/>
+        </w:rPr>
+      </w:pPr>
+    </w:p>
+    <w:p>
+      <w:pPr>
+        <w:rPr>
+          <w:rFonts w:hint="eastAsia"/>
+        </w:rPr>
+      </w:pPr>
+    </w:p>
+    <w:p>
+      <w:pPr>
+        <w:rPr>
+          <w:rFonts w:hint="eastAsia"/>
+        </w:rPr>
+      </w:pPr>
+    </w:p>
+    <w:p>
+      <w:pPr>
+        <w:rPr>
+          <w:rFonts w:hint="eastAsia"/>
           <w:b/>
           <w:bCs/>
           <w:sz w:val="36"/>
@@ -490,7 +1498,13 @@
         <w:t>Configuration File Requirements:</w:t>
       </w:r>
     </w:p>
-    <w:p/>
+    <w:p>
+      <w:pPr>
+        <w:rPr>
+          <w:rFonts w:hint="eastAsia"/>
+        </w:rPr>
+      </w:pPr>
+    </w:p>
     <w:tbl>
       <w:tblPr>
         <w:tblW w:w="9470" w:type="dxa"/>
@@ -516,6 +1530,7 @@
             <w:pPr>
               <w:pStyle w:val="TableContents"/>
               <w:rPr>
+                <w:rFonts w:hint="eastAsia"/>
                 <w:b/>
                 <w:bCs/>
                 <w:sz w:val="22"/>
@@ -541,6 +1556,7 @@
             <w:pPr>
               <w:pStyle w:val="TableContents"/>
               <w:rPr>
+                <w:rFonts w:hint="eastAsia"/>
                 <w:b/>
                 <w:bCs/>
                 <w:sz w:val="22"/>
@@ -576,7 +1592,7 @@
               <w:pStyle w:val="TableContents"/>
               <w:spacing w:line="200" w:lineRule="atLeast"/>
               <w:rPr>
-                <w:rFonts w:ascii="ui-monospace;SFMono-Regular;SF" w:hAnsi="ui-monospace;SFMono-Regular;SF"/>
+                <w:rFonts w:ascii="ui-monospace;SFMono-Regular;SF" w:hAnsi="ui-monospace;SFMono-Regular;SF" w:hint="eastAsia"/>
                 <w:sz w:val="18"/>
                 <w:szCs w:val="18"/>
               </w:rPr>
@@ -609,7 +1625,7 @@
               <w:pStyle w:val="TableContents"/>
               <w:spacing w:line="200" w:lineRule="atLeast"/>
               <w:rPr>
-                <w:rFonts w:ascii="ui-monospace;SFMono-Regular;SF" w:hAnsi="ui-monospace;SFMono-Regular;SF"/>
+                <w:rFonts w:ascii="ui-monospace;SFMono-Regular;SF" w:hAnsi="ui-monospace;SFMono-Regular;SF" w:hint="eastAsia"/>
                 <w:sz w:val="18"/>
                 <w:szCs w:val="18"/>
               </w:rPr>
@@ -634,7 +1650,7 @@
               <w:pStyle w:val="TableContents"/>
               <w:spacing w:line="200" w:lineRule="atLeast"/>
               <w:rPr>
-                <w:rFonts w:ascii="ui-monospace;SFMono-Regular;SF" w:hAnsi="ui-monospace;SFMono-Regular;SF"/>
+                <w:rFonts w:ascii="ui-monospace;SFMono-Regular;SF" w:hAnsi="ui-monospace;SFMono-Regular;SF" w:hint="eastAsia"/>
                 <w:sz w:val="18"/>
                 <w:szCs w:val="18"/>
               </w:rPr>
@@ -667,7 +1683,7 @@
               <w:pStyle w:val="TableContents"/>
               <w:spacing w:line="200" w:lineRule="atLeast"/>
               <w:rPr>
-                <w:rFonts w:ascii="ui-monospace;SFMono-Regular;SF" w:hAnsi="ui-monospace;SFMono-Regular;SF"/>
+                <w:rFonts w:ascii="ui-monospace;SFMono-Regular;SF" w:hAnsi="ui-monospace;SFMono-Regular;SF" w:hint="eastAsia"/>
                 <w:sz w:val="18"/>
                 <w:szCs w:val="18"/>
               </w:rPr>
@@ -692,26 +1708,18 @@
               <w:pStyle w:val="TableContents"/>
               <w:spacing w:line="200" w:lineRule="atLeast"/>
               <w:rPr>
-                <w:rFonts w:ascii="ui-monospace;SFMono-Regular;SF" w:hAnsi="ui-monospace;SFMono-Regular;SF"/>
-                <w:sz w:val="18"/>
-                <w:szCs w:val="18"/>
-              </w:rPr>
-            </w:pPr>
-            <w:r>
-              <w:rPr>
-                <w:rFonts w:ascii="ui-monospace;SFMono-Regular;SF" w:hAnsi="ui-monospace;SFMono-Regular;SF"/>
-                <w:sz w:val="18"/>
-                <w:szCs w:val="18"/>
-              </w:rPr>
-              <w:t xml:space="preserve">  </w:t>
-            </w:r>
-            <w:r>
-              <w:rPr>
-                <w:rFonts w:ascii="ui-monospace;SFMono-Regular;SF" w:hAnsi="ui-monospace;SFMono-Regular;SF"/>
-                <w:sz w:val="18"/>
-                <w:szCs w:val="18"/>
-              </w:rPr>
-              <w:t>Forground: 0x888888</w:t>
+                <w:rFonts w:ascii="ui-monospace;SFMono-Regular;SF" w:hAnsi="ui-monospace;SFMono-Regular;SF" w:hint="eastAsia"/>
+                <w:sz w:val="18"/>
+                <w:szCs w:val="18"/>
+              </w:rPr>
+            </w:pPr>
+            <w:r>
+              <w:rPr>
+                <w:rFonts w:ascii="ui-monospace;SFMono-Regular;SF" w:hAnsi="ui-monospace;SFMono-Regular;SF"/>
+                <w:sz w:val="18"/>
+                <w:szCs w:val="18"/>
+              </w:rPr>
+              <w:t xml:space="preserve">  Forground: 0x888888</w:t>
             </w:r>
             <w:bookmarkStart w:id="2" w:name="L8"/>
             <w:bookmarkEnd w:id="2"/>
@@ -733,7 +1741,7 @@
               <w:pStyle w:val="TableContents"/>
               <w:spacing w:line="200" w:lineRule="atLeast"/>
               <w:rPr>
-                <w:rFonts w:ascii="ui-monospace;SFMono-Regular;SF" w:hAnsi="ui-monospace;SFMono-Regular;SF"/>
+                <w:rFonts w:ascii="ui-monospace;SFMono-Regular;SF" w:hAnsi="ui-monospace;SFMono-Regular;SF" w:hint="eastAsia"/>
                 <w:sz w:val="18"/>
                 <w:szCs w:val="18"/>
               </w:rPr>
@@ -758,7 +1766,7 @@
               <w:pStyle w:val="TableContents"/>
               <w:spacing w:line="200" w:lineRule="atLeast"/>
               <w:rPr>
-                <w:rFonts w:ascii="ui-monospace;SFMono-Regular;SF" w:hAnsi="ui-monospace;SFMono-Regular;SF"/>
+                <w:rFonts w:ascii="ui-monospace;SFMono-Regular;SF" w:hAnsi="ui-monospace;SFMono-Regular;SF" w:hint="eastAsia"/>
                 <w:sz w:val="18"/>
                 <w:szCs w:val="18"/>
               </w:rPr>
@@ -791,7 +1799,7 @@
               <w:pStyle w:val="TableContents"/>
               <w:spacing w:line="200" w:lineRule="atLeast"/>
               <w:rPr>
-                <w:rFonts w:ascii="ui-monospace;SFMono-Regular;SF" w:hAnsi="ui-monospace;SFMono-Regular;SF"/>
+                <w:rFonts w:ascii="ui-monospace;SFMono-Regular;SF" w:hAnsi="ui-monospace;SFMono-Regular;SF" w:hint="eastAsia"/>
                 <w:sz w:val="18"/>
                 <w:szCs w:val="18"/>
               </w:rPr>
@@ -816,7 +1824,7 @@
               <w:pStyle w:val="TableContents"/>
               <w:spacing w:line="200" w:lineRule="atLeast"/>
               <w:rPr>
-                <w:rFonts w:ascii="ui-monospace;SFMono-Regular;SF" w:hAnsi="ui-monospace;SFMono-Regular;SF"/>
+                <w:rFonts w:ascii="ui-monospace;SFMono-Regular;SF" w:hAnsi="ui-monospace;SFMono-Regular;SF" w:hint="eastAsia"/>
                 <w:sz w:val="18"/>
                 <w:szCs w:val="18"/>
               </w:rPr>
@@ -849,7 +1857,7 @@
               <w:pStyle w:val="TableContents"/>
               <w:spacing w:line="200" w:lineRule="atLeast"/>
               <w:rPr>
-                <w:rFonts w:ascii="ui-monospace;SFMono-Regular;SF" w:hAnsi="ui-monospace;SFMono-Regular;SF"/>
+                <w:rFonts w:ascii="ui-monospace;SFMono-Regular;SF" w:hAnsi="ui-monospace;SFMono-Regular;SF" w:hint="eastAsia"/>
                 <w:sz w:val="18"/>
                 <w:szCs w:val="18"/>
               </w:rPr>
@@ -874,7 +1882,7 @@
               <w:pStyle w:val="TableContents"/>
               <w:spacing w:line="200" w:lineRule="atLeast"/>
               <w:rPr>
-                <w:rFonts w:ascii="ui-monospace;SFMono-Regular;SF" w:hAnsi="ui-monospace;SFMono-Regular;SF"/>
+                <w:rFonts w:ascii="ui-monospace;SFMono-Regular;SF" w:hAnsi="ui-monospace;SFMono-Regular;SF" w:hint="eastAsia"/>
                 <w:sz w:val="18"/>
                 <w:szCs w:val="18"/>
               </w:rPr>
@@ -907,7 +1915,7 @@
               <w:pStyle w:val="TableContents"/>
               <w:spacing w:line="200" w:lineRule="atLeast"/>
               <w:rPr>
-                <w:rFonts w:ascii="ui-monospace;SFMono-Regular;SF" w:hAnsi="ui-monospace;SFMono-Regular;SF"/>
+                <w:rFonts w:ascii="ui-monospace;SFMono-Regular;SF" w:hAnsi="ui-monospace;SFMono-Regular;SF" w:hint="eastAsia"/>
                 <w:sz w:val="18"/>
                 <w:szCs w:val="18"/>
               </w:rPr>
@@ -932,7 +1940,7 @@
               <w:pStyle w:val="TableContents"/>
               <w:spacing w:line="200" w:lineRule="atLeast"/>
               <w:rPr>
-                <w:rFonts w:ascii="ui-monospace;SFMono-Regular;SF" w:hAnsi="ui-monospace;SFMono-Regular;SF"/>
+                <w:rFonts w:ascii="ui-monospace;SFMono-Regular;SF" w:hAnsi="ui-monospace;SFMono-Regular;SF" w:hint="eastAsia"/>
                 <w:sz w:val="18"/>
                 <w:szCs w:val="18"/>
               </w:rPr>
@@ -973,7 +1981,7 @@
               <w:pStyle w:val="TableContents"/>
               <w:spacing w:line="200" w:lineRule="atLeast"/>
               <w:rPr>
-                <w:rFonts w:ascii="ui-monospace;SFMono-Regular;SF" w:hAnsi="ui-monospace;SFMono-Regular;SF"/>
+                <w:rFonts w:ascii="ui-monospace;SFMono-Regular;SF" w:hAnsi="ui-monospace;SFMono-Regular;SF" w:hint="eastAsia"/>
                 <w:sz w:val="18"/>
                 <w:szCs w:val="18"/>
               </w:rPr>
@@ -998,7 +2006,7 @@
               <w:pStyle w:val="TableContents"/>
               <w:spacing w:line="200" w:lineRule="atLeast"/>
               <w:rPr>
-                <w:rFonts w:ascii="ui-monospace;SFMono-Regular;SF" w:hAnsi="ui-monospace;SFMono-Regular;SF"/>
+                <w:rFonts w:ascii="ui-monospace;SFMono-Regular;SF" w:hAnsi="ui-monospace;SFMono-Regular;SF" w:hint="eastAsia"/>
                 <w:sz w:val="18"/>
                 <w:szCs w:val="18"/>
               </w:rPr>
@@ -1039,7 +2047,7 @@
               <w:pStyle w:val="TableContents"/>
               <w:spacing w:line="200" w:lineRule="atLeast"/>
               <w:rPr>
-                <w:rFonts w:ascii="ui-monospace;SFMono-Regular;SF" w:hAnsi="ui-monospace;SFMono-Regular;SF"/>
+                <w:rFonts w:ascii="ui-monospace;SFMono-Regular;SF" w:hAnsi="ui-monospace;SFMono-Regular;SF" w:hint="eastAsia"/>
                 <w:sz w:val="18"/>
                 <w:szCs w:val="18"/>
               </w:rPr>
@@ -1064,7 +2072,7 @@
               <w:pStyle w:val="TableContents"/>
               <w:spacing w:line="200" w:lineRule="atLeast"/>
               <w:rPr>
-                <w:rFonts w:ascii="ui-monospace;SFMono-Regular;SF" w:hAnsi="ui-monospace;SFMono-Regular;SF"/>
+                <w:rFonts w:ascii="ui-monospace;SFMono-Regular;SF" w:hAnsi="ui-monospace;SFMono-Regular;SF" w:hint="eastAsia"/>
                 <w:sz w:val="18"/>
                 <w:szCs w:val="18"/>
               </w:rPr>
@@ -1097,7 +2105,7 @@
               <w:pStyle w:val="TableContents"/>
               <w:spacing w:line="200" w:lineRule="atLeast"/>
               <w:rPr>
-                <w:rFonts w:ascii="ui-monospace;SFMono-Regular;SF" w:hAnsi="ui-monospace;SFMono-Regular;SF"/>
+                <w:rFonts w:ascii="ui-monospace;SFMono-Regular;SF" w:hAnsi="ui-monospace;SFMono-Regular;SF" w:hint="eastAsia"/>
                 <w:sz w:val="18"/>
                 <w:szCs w:val="18"/>
               </w:rPr>
@@ -1122,7 +2130,7 @@
               <w:pStyle w:val="TableContents"/>
               <w:spacing w:line="200" w:lineRule="atLeast"/>
               <w:rPr>
-                <w:rFonts w:ascii="ui-monospace;SFMono-Regular;SF" w:hAnsi="ui-monospace;SFMono-Regular;SF"/>
+                <w:rFonts w:ascii="ui-monospace;SFMono-Regular;SF" w:hAnsi="ui-monospace;SFMono-Regular;SF" w:hint="eastAsia"/>
                 <w:sz w:val="18"/>
                 <w:szCs w:val="18"/>
               </w:rPr>
@@ -1163,7 +2171,7 @@
               <w:pStyle w:val="TableContents"/>
               <w:spacing w:line="200" w:lineRule="atLeast"/>
               <w:rPr>
-                <w:rFonts w:ascii="ui-monospace;SFMono-Regular;SF" w:hAnsi="ui-monospace;SFMono-Regular;SF"/>
+                <w:rFonts w:ascii="ui-monospace;SFMono-Regular;SF" w:hAnsi="ui-monospace;SFMono-Regular;SF" w:hint="eastAsia"/>
                 <w:sz w:val="18"/>
                 <w:szCs w:val="18"/>
               </w:rPr>
@@ -1188,7 +2196,7 @@
               <w:pStyle w:val="TableContents"/>
               <w:spacing w:line="200" w:lineRule="atLeast"/>
               <w:rPr>
-                <w:rFonts w:ascii="ui-monospace;SFMono-Regular;SF" w:hAnsi="ui-monospace;SFMono-Regular;SF"/>
+                <w:rFonts w:ascii="ui-monospace;SFMono-Regular;SF" w:hAnsi="ui-monospace;SFMono-Regular;SF" w:hint="eastAsia"/>
                 <w:sz w:val="18"/>
                 <w:szCs w:val="18"/>
               </w:rPr>
@@ -1229,7 +2237,7 @@
               <w:pStyle w:val="TableContents"/>
               <w:spacing w:line="200" w:lineRule="atLeast"/>
               <w:rPr>
-                <w:rFonts w:ascii="ui-monospace;SFMono-Regular;SF" w:hAnsi="ui-monospace;SFMono-Regular;SF"/>
+                <w:rFonts w:ascii="ui-monospace;SFMono-Regular;SF" w:hAnsi="ui-monospace;SFMono-Regular;SF" w:hint="eastAsia"/>
                 <w:sz w:val="18"/>
                 <w:szCs w:val="18"/>
               </w:rPr>
@@ -1254,7 +2262,7 @@
               <w:pStyle w:val="TableContents"/>
               <w:spacing w:line="200" w:lineRule="atLeast"/>
               <w:rPr>
-                <w:rFonts w:ascii="ui-monospace;SFMono-Regular;SF" w:hAnsi="ui-monospace;SFMono-Regular;SF"/>
+                <w:rFonts w:ascii="ui-monospace;SFMono-Regular;SF" w:hAnsi="ui-monospace;SFMono-Regular;SF" w:hint="eastAsia"/>
                 <w:sz w:val="18"/>
                 <w:szCs w:val="18"/>
               </w:rPr>
@@ -1285,7 +2293,7 @@
               <w:pStyle w:val="TableContents"/>
               <w:spacing w:line="200" w:lineRule="atLeast"/>
               <w:rPr>
-                <w:rFonts w:ascii="ui-monospace;SFMono-Regular;SF" w:hAnsi="ui-monospace;SFMono-Regular;SF"/>
+                <w:rFonts w:ascii="ui-monospace;SFMono-Regular;SF" w:hAnsi="ui-monospace;SFMono-Regular;SF" w:hint="eastAsia"/>
                 <w:sz w:val="18"/>
                 <w:szCs w:val="18"/>
               </w:rPr>
@@ -1310,7 +2318,7 @@
               <w:pStyle w:val="TableContents"/>
               <w:spacing w:line="200" w:lineRule="atLeast"/>
               <w:rPr>
-                <w:rFonts w:ascii="ui-monospace;SFMono-Regular;SF" w:hAnsi="ui-monospace;SFMono-Regular;SF"/>
+                <w:rFonts w:ascii="ui-monospace;SFMono-Regular;SF" w:hAnsi="ui-monospace;SFMono-Regular;SF" w:hint="eastAsia"/>
                 <w:sz w:val="18"/>
                 <w:szCs w:val="18"/>
               </w:rPr>
@@ -1343,7 +2351,7 @@
               <w:pStyle w:val="TableContents"/>
               <w:spacing w:line="200" w:lineRule="atLeast"/>
               <w:rPr>
-                <w:rFonts w:ascii="ui-monospace;SFMono-Regular;SF" w:hAnsi="ui-monospace;SFMono-Regular;SF"/>
+                <w:rFonts w:ascii="ui-monospace;SFMono-Regular;SF" w:hAnsi="ui-monospace;SFMono-Regular;SF" w:hint="eastAsia"/>
                 <w:sz w:val="18"/>
                 <w:szCs w:val="18"/>
               </w:rPr>
@@ -1368,7 +2376,7 @@
               <w:pStyle w:val="TableContents"/>
               <w:spacing w:line="200" w:lineRule="atLeast"/>
               <w:rPr>
-                <w:rFonts w:ascii="ui-monospace;SFMono-Regular;SF" w:hAnsi="ui-monospace;SFMono-Regular;SF"/>
+                <w:rFonts w:ascii="ui-monospace;SFMono-Regular;SF" w:hAnsi="ui-monospace;SFMono-Regular;SF" w:hint="eastAsia"/>
                 <w:sz w:val="18"/>
                 <w:szCs w:val="18"/>
               </w:rPr>
@@ -1409,7 +2417,7 @@
               <w:pStyle w:val="TableContents"/>
               <w:spacing w:line="200" w:lineRule="atLeast"/>
               <w:rPr>
-                <w:rFonts w:ascii="ui-monospace;SFMono-Regular;SF" w:hAnsi="ui-monospace;SFMono-Regular;SF"/>
+                <w:rFonts w:ascii="ui-monospace;SFMono-Regular;SF" w:hAnsi="ui-monospace;SFMono-Regular;SF" w:hint="eastAsia"/>
                 <w:sz w:val="18"/>
                 <w:szCs w:val="18"/>
               </w:rPr>
@@ -1434,7 +2442,7 @@
               <w:pStyle w:val="TableContents"/>
               <w:spacing w:line="200" w:lineRule="atLeast"/>
               <w:rPr>
-                <w:rFonts w:ascii="ui-monospace;SFMono-Regular;SF" w:hAnsi="ui-monospace;SFMono-Regular;SF"/>
+                <w:rFonts w:ascii="ui-monospace;SFMono-Regular;SF" w:hAnsi="ui-monospace;SFMono-Regular;SF" w:hint="eastAsia"/>
                 <w:sz w:val="18"/>
                 <w:szCs w:val="18"/>
               </w:rPr>
@@ -1467,7 +2475,7 @@
               <w:pStyle w:val="TableContents"/>
               <w:spacing w:line="200" w:lineRule="atLeast"/>
               <w:rPr>
-                <w:rFonts w:ascii="ui-monospace;SFMono-Regular;SF" w:hAnsi="ui-monospace;SFMono-Regular;SF"/>
+                <w:rFonts w:ascii="ui-monospace;SFMono-Regular;SF" w:hAnsi="ui-monospace;SFMono-Regular;SF" w:hint="eastAsia"/>
                 <w:sz w:val="18"/>
                 <w:szCs w:val="18"/>
               </w:rPr>
@@ -1492,7 +2500,7 @@
               <w:pStyle w:val="TableContents"/>
               <w:spacing w:line="200" w:lineRule="atLeast"/>
               <w:rPr>
-                <w:rFonts w:ascii="ui-monospace;SFMono-Regular;SF" w:hAnsi="ui-monospace;SFMono-Regular;SF"/>
+                <w:rFonts w:ascii="ui-monospace;SFMono-Regular;SF" w:hAnsi="ui-monospace;SFMono-Regular;SF" w:hint="eastAsia"/>
                 <w:sz w:val="18"/>
                 <w:szCs w:val="18"/>
               </w:rPr>
@@ -1525,7 +2533,7 @@
               <w:pStyle w:val="TableContents"/>
               <w:spacing w:line="200" w:lineRule="atLeast"/>
               <w:rPr>
-                <w:rFonts w:ascii="ui-monospace;SFMono-Regular;SF" w:hAnsi="ui-monospace;SFMono-Regular;SF"/>
+                <w:rFonts w:ascii="ui-monospace;SFMono-Regular;SF" w:hAnsi="ui-monospace;SFMono-Regular;SF" w:hint="eastAsia"/>
                 <w:sz w:val="18"/>
                 <w:szCs w:val="18"/>
               </w:rPr>
@@ -1550,7 +2558,7 @@
               <w:pStyle w:val="TableContents"/>
               <w:spacing w:line="200" w:lineRule="atLeast"/>
               <w:rPr>
-                <w:rFonts w:ascii="ui-monospace;SFMono-Regular;SF" w:hAnsi="ui-monospace;SFMono-Regular;SF"/>
+                <w:rFonts w:ascii="ui-monospace;SFMono-Regular;SF" w:hAnsi="ui-monospace;SFMono-Regular;SF" w:hint="eastAsia"/>
                 <w:sz w:val="18"/>
                 <w:szCs w:val="18"/>
               </w:rPr>
@@ -1583,7 +2591,7 @@
               <w:pStyle w:val="TableContents"/>
               <w:spacing w:line="200" w:lineRule="atLeast"/>
               <w:rPr>
-                <w:rFonts w:ascii="ui-monospace;SFMono-Regular;SF" w:hAnsi="ui-monospace;SFMono-Regular;SF"/>
+                <w:rFonts w:ascii="ui-monospace;SFMono-Regular;SF" w:hAnsi="ui-monospace;SFMono-Regular;SF" w:hint="eastAsia"/>
                 <w:sz w:val="18"/>
                 <w:szCs w:val="18"/>
               </w:rPr>
@@ -1608,7 +2616,7 @@
               <w:pStyle w:val="TableContents"/>
               <w:spacing w:line="200" w:lineRule="atLeast"/>
               <w:rPr>
-                <w:rFonts w:ascii="ui-monospace;SFMono-Regular;SF" w:hAnsi="ui-monospace;SFMono-Regular;SF"/>
+                <w:rFonts w:ascii="ui-monospace;SFMono-Regular;SF" w:hAnsi="ui-monospace;SFMono-Regular;SF" w:hint="eastAsia"/>
                 <w:sz w:val="18"/>
                 <w:szCs w:val="18"/>
               </w:rPr>
@@ -1639,7 +2647,7 @@
               <w:pStyle w:val="TableContents"/>
               <w:spacing w:line="200" w:lineRule="atLeast"/>
               <w:rPr>
-                <w:rFonts w:ascii="ui-monospace;SFMono-Regular;SF" w:hAnsi="ui-monospace;SFMono-Regular;SF"/>
+                <w:rFonts w:ascii="ui-monospace;SFMono-Regular;SF" w:hAnsi="ui-monospace;SFMono-Regular;SF" w:hint="eastAsia"/>
                 <w:sz w:val="18"/>
                 <w:szCs w:val="18"/>
               </w:rPr>
@@ -1672,7 +2680,7 @@
               <w:pStyle w:val="TableContents"/>
               <w:spacing w:line="200" w:lineRule="atLeast"/>
               <w:rPr>
-                <w:rFonts w:ascii="ui-monospace;SFMono-Regular;SF" w:hAnsi="ui-monospace;SFMono-Regular;SF"/>
+                <w:rFonts w:ascii="ui-monospace;SFMono-Regular;SF" w:hAnsi="ui-monospace;SFMono-Regular;SF" w:hint="eastAsia"/>
                 <w:sz w:val="18"/>
                 <w:szCs w:val="18"/>
               </w:rPr>
@@ -1705,7 +2713,7 @@
               <w:pStyle w:val="TableContents"/>
               <w:spacing w:line="200" w:lineRule="atLeast"/>
               <w:rPr>
-                <w:rFonts w:ascii="ui-monospace;SFMono-Regular;SF" w:hAnsi="ui-monospace;SFMono-Regular;SF"/>
+                <w:rFonts w:ascii="ui-monospace;SFMono-Regular;SF" w:hAnsi="ui-monospace;SFMono-Regular;SF" w:hint="eastAsia"/>
                 <w:sz w:val="18"/>
                 <w:szCs w:val="18"/>
               </w:rPr>
@@ -1738,7 +2746,7 @@
               <w:pStyle w:val="TableContents"/>
               <w:spacing w:line="200" w:lineRule="atLeast"/>
               <w:rPr>
-                <w:rFonts w:ascii="ui-monospace;SFMono-Regular;SF" w:hAnsi="ui-monospace;SFMono-Regular;SF"/>
+                <w:rFonts w:ascii="ui-monospace;SFMono-Regular;SF" w:hAnsi="ui-monospace;SFMono-Regular;SF" w:hint="eastAsia"/>
                 <w:sz w:val="18"/>
                 <w:szCs w:val="18"/>
               </w:rPr>
@@ -1771,7 +2779,7 @@
               <w:pStyle w:val="TableContents"/>
               <w:spacing w:line="200" w:lineRule="atLeast"/>
               <w:rPr>
-                <w:rFonts w:ascii="ui-monospace;SFMono-Regular;SF" w:hAnsi="ui-monospace;SFMono-Regular;SF"/>
+                <w:rFonts w:ascii="ui-monospace;SFMono-Regular;SF" w:hAnsi="ui-monospace;SFMono-Regular;SF" w:hint="eastAsia"/>
                 <w:sz w:val="18"/>
                 <w:szCs w:val="18"/>
               </w:rPr>
@@ -1796,7 +2804,7 @@
               <w:pStyle w:val="TableContents"/>
               <w:spacing w:line="200" w:lineRule="atLeast"/>
               <w:rPr>
-                <w:rFonts w:ascii="ui-monospace;SFMono-Regular;SF" w:hAnsi="ui-monospace;SFMono-Regular;SF"/>
+                <w:rFonts w:ascii="ui-monospace;SFMono-Regular;SF" w:hAnsi="ui-monospace;SFMono-Regular;SF" w:hint="eastAsia"/>
                 <w:sz w:val="18"/>
                 <w:szCs w:val="18"/>
               </w:rPr>
@@ -1829,26 +2837,18 @@
               <w:pStyle w:val="TableContents"/>
               <w:spacing w:line="200" w:lineRule="atLeast"/>
               <w:rPr>
-                <w:rFonts w:ascii="ui-monospace;SFMono-Regular;SF" w:hAnsi="ui-monospace;SFMono-Regular;SF"/>
-                <w:sz w:val="18"/>
-                <w:szCs w:val="18"/>
-              </w:rPr>
-            </w:pPr>
-            <w:r>
-              <w:rPr>
-                <w:rFonts w:ascii="ui-monospace;SFMono-Regular;SF" w:hAnsi="ui-monospace;SFMono-Regular;SF"/>
-                <w:sz w:val="18"/>
-                <w:szCs w:val="18"/>
-              </w:rPr>
-              <w:t xml:space="preserve">List of the years </w:t>
-            </w:r>
-            <w:r>
-              <w:rPr>
-                <w:rFonts w:ascii="ui-monospace;SFMono-Regular;SF" w:hAnsi="ui-monospace;SFMono-Regular;SF"/>
-                <w:sz w:val="18"/>
-                <w:szCs w:val="18"/>
-              </w:rPr>
-              <w:t>desired for the output sim data</w:t>
+                <w:rFonts w:ascii="ui-monospace;SFMono-Regular;SF" w:hAnsi="ui-monospace;SFMono-Regular;SF" w:hint="eastAsia"/>
+                <w:sz w:val="18"/>
+                <w:szCs w:val="18"/>
+              </w:rPr>
+            </w:pPr>
+            <w:r>
+              <w:rPr>
+                <w:rFonts w:ascii="ui-monospace;SFMono-Regular;SF" w:hAnsi="ui-monospace;SFMono-Regular;SF"/>
+                <w:sz w:val="18"/>
+                <w:szCs w:val="18"/>
+              </w:rPr>
+              <w:t>List of the years desired for the output sim data</w:t>
             </w:r>
           </w:p>
         </w:tc>
@@ -1870,7 +2870,7 @@
               <w:pStyle w:val="TableContents"/>
               <w:spacing w:line="200" w:lineRule="atLeast"/>
               <w:rPr>
-                <w:rFonts w:ascii="ui-monospace;SFMono-Regular;SF" w:hAnsi="ui-monospace;SFMono-Regular;SF"/>
+                <w:rFonts w:ascii="ui-monospace;SFMono-Regular;SF" w:hAnsi="ui-monospace;SFMono-Regular;SF" w:hint="eastAsia"/>
                 <w:sz w:val="18"/>
                 <w:szCs w:val="18"/>
               </w:rPr>
@@ -1903,7 +2903,7 @@
               <w:pStyle w:val="TableContents"/>
               <w:spacing w:line="200" w:lineRule="atLeast"/>
               <w:rPr>
-                <w:rFonts w:ascii="ui-monospace;SFMono-Regular;SF" w:hAnsi="ui-monospace;SFMono-Regular;SF"/>
+                <w:rFonts w:ascii="ui-monospace;SFMono-Regular;SF" w:hAnsi="ui-monospace;SFMono-Regular;SF" w:hint="eastAsia"/>
                 <w:sz w:val="18"/>
                 <w:szCs w:val="18"/>
               </w:rPr>
@@ -1928,7 +2928,7 @@
               <w:pStyle w:val="TableContents"/>
               <w:spacing w:line="200" w:lineRule="atLeast"/>
               <w:rPr>
-                <w:rFonts w:ascii="ui-monospace;SFMono-Regular;SF" w:hAnsi="ui-monospace;SFMono-Regular;SF"/>
+                <w:rFonts w:ascii="ui-monospace;SFMono-Regular;SF" w:hAnsi="ui-monospace;SFMono-Regular;SF" w:hint="eastAsia"/>
                 <w:sz w:val="18"/>
                 <w:szCs w:val="18"/>
               </w:rPr>
@@ -1962,7 +2962,7 @@
               <w:pStyle w:val="TableContents"/>
               <w:spacing w:line="200" w:lineRule="atLeast"/>
               <w:rPr>
-                <w:rFonts w:ascii="ui-monospace;SFMono-Regular;SF" w:hAnsi="ui-monospace;SFMono-Regular;SF"/>
+                <w:rFonts w:ascii="ui-monospace;SFMono-Regular;SF" w:hAnsi="ui-monospace;SFMono-Regular;SF" w:hint="eastAsia"/>
                 <w:sz w:val="18"/>
                 <w:szCs w:val="18"/>
               </w:rPr>
@@ -1995,7 +2995,7 @@
               <w:pStyle w:val="TableContents"/>
               <w:spacing w:line="200" w:lineRule="atLeast"/>
               <w:rPr>
-                <w:rFonts w:ascii="ui-monospace;SFMono-Regular;SF" w:hAnsi="ui-monospace;SFMono-Regular;SF"/>
+                <w:rFonts w:ascii="ui-monospace;SFMono-Regular;SF" w:hAnsi="ui-monospace;SFMono-Regular;SF" w:hint="eastAsia"/>
                 <w:sz w:val="18"/>
                 <w:szCs w:val="18"/>
               </w:rPr>
@@ -2028,7 +3028,7 @@
               <w:pStyle w:val="TableContents"/>
               <w:spacing w:line="200" w:lineRule="atLeast"/>
               <w:rPr>
-                <w:rFonts w:ascii="ui-monospace;SFMono-Regular;SF" w:hAnsi="ui-monospace;SFMono-Regular;SF"/>
+                <w:rFonts w:ascii="ui-monospace;SFMono-Regular;SF" w:hAnsi="ui-monospace;SFMono-Regular;SF" w:hint="eastAsia"/>
                 <w:sz w:val="18"/>
                 <w:szCs w:val="18"/>
               </w:rPr>
@@ -2053,7 +3053,7 @@
               <w:pStyle w:val="TableContents"/>
               <w:spacing w:line="200" w:lineRule="atLeast"/>
               <w:rPr>
-                <w:rFonts w:ascii="ui-monospace;SFMono-Regular;SF" w:hAnsi="ui-monospace;SFMono-Regular;SF"/>
+                <w:rFonts w:ascii="ui-monospace;SFMono-Regular;SF" w:hAnsi="ui-monospace;SFMono-Regular;SF" w:hint="eastAsia"/>
                 <w:sz w:val="18"/>
                 <w:szCs w:val="18"/>
               </w:rPr>
@@ -2086,7 +3086,7 @@
               <w:pStyle w:val="TableContents"/>
               <w:spacing w:line="200" w:lineRule="atLeast"/>
               <w:rPr>
-                <w:rFonts w:ascii="ui-monospace;SFMono-Regular;SF" w:hAnsi="ui-monospace;SFMono-Regular;SF"/>
+                <w:rFonts w:ascii="ui-monospace;SFMono-Regular;SF" w:hAnsi="ui-monospace;SFMono-Regular;SF" w:hint="eastAsia"/>
                 <w:sz w:val="18"/>
                 <w:szCs w:val="18"/>
               </w:rPr>
@@ -2111,7 +3111,7 @@
               <w:pStyle w:val="TableContents"/>
               <w:spacing w:line="200" w:lineRule="atLeast"/>
               <w:rPr>
-                <w:rFonts w:ascii="ui-monospace;SFMono-Regular;SF" w:hAnsi="ui-monospace;SFMono-Regular;SF"/>
+                <w:rFonts w:ascii="ui-monospace;SFMono-Regular;SF" w:hAnsi="ui-monospace;SFMono-Regular;SF" w:hint="eastAsia"/>
                 <w:sz w:val="18"/>
                 <w:szCs w:val="18"/>
               </w:rPr>
@@ -2144,7 +3144,7 @@
               <w:pStyle w:val="TableContents"/>
               <w:spacing w:line="200" w:lineRule="atLeast"/>
               <w:rPr>
-                <w:rFonts w:ascii="ui-monospace;SFMono-Regular;SF" w:hAnsi="ui-monospace;SFMono-Regular;SF"/>
+                <w:rFonts w:ascii="ui-monospace;SFMono-Regular;SF" w:hAnsi="ui-monospace;SFMono-Regular;SF" w:hint="eastAsia"/>
                 <w:sz w:val="18"/>
                 <w:szCs w:val="18"/>
               </w:rPr>
@@ -2169,7 +3169,7 @@
               <w:pStyle w:val="TableContents"/>
               <w:spacing w:line="200" w:lineRule="atLeast"/>
               <w:rPr>
-                <w:rFonts w:ascii="ui-monospace;SFMono-Regular;SF" w:hAnsi="ui-monospace;SFMono-Regular;SF"/>
+                <w:rFonts w:ascii="ui-monospace;SFMono-Regular;SF" w:hAnsi="ui-monospace;SFMono-Regular;SF" w:hint="eastAsia"/>
                 <w:sz w:val="18"/>
                 <w:szCs w:val="18"/>
               </w:rPr>
@@ -2202,7 +3202,7 @@
               <w:pStyle w:val="TableContents"/>
               <w:spacing w:line="200" w:lineRule="atLeast"/>
               <w:rPr>
-                <w:rFonts w:ascii="ui-monospace;SFMono-Regular;SF" w:hAnsi="ui-monospace;SFMono-Regular;SF"/>
+                <w:rFonts w:ascii="ui-monospace;SFMono-Regular;SF" w:hAnsi="ui-monospace;SFMono-Regular;SF" w:hint="eastAsia"/>
                 <w:sz w:val="18"/>
                 <w:szCs w:val="18"/>
               </w:rPr>
@@ -2235,26 +3235,18 @@
               <w:pStyle w:val="TableContents"/>
               <w:spacing w:line="200" w:lineRule="atLeast"/>
               <w:rPr>
-                <w:rFonts w:ascii="ui-monospace;SFMono-Regular;SF" w:hAnsi="ui-monospace;SFMono-Regular;SF"/>
-                <w:sz w:val="18"/>
-                <w:szCs w:val="18"/>
-              </w:rPr>
-            </w:pPr>
-            <w:r>
-              <w:rPr>
-                <w:rFonts w:ascii="ui-monospace;SFMono-Regular;SF" w:hAnsi="ui-monospace;SFMono-Regular;SF"/>
-                <w:sz w:val="18"/>
-                <w:szCs w:val="18"/>
-              </w:rPr>
-              <w:t xml:space="preserve">- </w:t>
-            </w:r>
-            <w:r>
-              <w:rPr>
-                <w:rFonts w:ascii="ui-monospace;SFMono-Regular;SF" w:hAnsi="ui-monospace;SFMono-Regular;SF"/>
-                <w:sz w:val="18"/>
-                <w:szCs w:val="18"/>
-              </w:rPr>
-              <w:t>DataType</w:t>
+                <w:rFonts w:ascii="ui-monospace;SFMono-Regular;SF" w:hAnsi="ui-monospace;SFMono-Regular;SF" w:hint="eastAsia"/>
+                <w:sz w:val="18"/>
+                <w:szCs w:val="18"/>
+              </w:rPr>
+            </w:pPr>
+            <w:r>
+              <w:rPr>
+                <w:rFonts w:ascii="ui-monospace;SFMono-Regular;SF" w:hAnsi="ui-monospace;SFMono-Regular;SF"/>
+                <w:sz w:val="18"/>
+                <w:szCs w:val="18"/>
+              </w:rPr>
+              <w:t>- DataType</w:t>
             </w:r>
             <w:bookmarkStart w:id="25" w:name="L33"/>
             <w:bookmarkEnd w:id="25"/>
@@ -2276,7 +3268,7 @@
               <w:pStyle w:val="TableContents"/>
               <w:spacing w:line="200" w:lineRule="atLeast"/>
               <w:rPr>
-                <w:rFonts w:ascii="ui-monospace;SFMono-Regular;SF" w:hAnsi="ui-monospace;SFMono-Regular;SF"/>
+                <w:rFonts w:ascii="ui-monospace;SFMono-Regular;SF" w:hAnsi="ui-monospace;SFMono-Regular;SF" w:hint="eastAsia"/>
                 <w:sz w:val="18"/>
                 <w:szCs w:val="18"/>
               </w:rPr>
@@ -2309,7 +3301,7 @@
               <w:pStyle w:val="TableContents"/>
               <w:spacing w:line="200" w:lineRule="atLeast"/>
               <w:rPr>
-                <w:rFonts w:ascii="ui-monospace;SFMono-Regular;SF" w:hAnsi="ui-monospace;SFMono-Regular;SF"/>
+                <w:rFonts w:ascii="ui-monospace;SFMono-Regular;SF" w:hAnsi="ui-monospace;SFMono-Regular;SF" w:hint="eastAsia"/>
                 <w:sz w:val="18"/>
                 <w:szCs w:val="18"/>
               </w:rPr>
@@ -2342,7 +3334,7 @@
               <w:pStyle w:val="TableContents"/>
               <w:spacing w:line="200" w:lineRule="atLeast"/>
               <w:rPr>
-                <w:rFonts w:ascii="ui-monospace;SFMono-Regular;SF" w:hAnsi="ui-monospace;SFMono-Regular;SF"/>
+                <w:rFonts w:ascii="ui-monospace;SFMono-Regular;SF" w:hAnsi="ui-monospace;SFMono-Regular;SF" w:hint="eastAsia"/>
                 <w:sz w:val="18"/>
                 <w:szCs w:val="18"/>
               </w:rPr>
@@ -2375,7 +3367,7 @@
               <w:pStyle w:val="TableContents"/>
               <w:spacing w:line="200" w:lineRule="atLeast"/>
               <w:rPr>
-                <w:rFonts w:ascii="ui-monospace;SFMono-Regular;SF" w:hAnsi="ui-monospace;SFMono-Regular;SF"/>
+                <w:rFonts w:ascii="ui-monospace;SFMono-Regular;SF" w:hAnsi="ui-monospace;SFMono-Regular;SF" w:hint="eastAsia"/>
                 <w:sz w:val="18"/>
                 <w:szCs w:val="18"/>
               </w:rPr>
@@ -2408,7 +3400,7 @@
               <w:pStyle w:val="TableContents"/>
               <w:spacing w:line="200" w:lineRule="atLeast"/>
               <w:rPr>
-                <w:rFonts w:ascii="ui-monospace;SFMono-Regular;SF" w:hAnsi="ui-monospace;SFMono-Regular;SF"/>
+                <w:rFonts w:ascii="ui-monospace;SFMono-Regular;SF" w:hAnsi="ui-monospace;SFMono-Regular;SF" w:hint="eastAsia"/>
                 <w:sz w:val="18"/>
                 <w:szCs w:val="18"/>
               </w:rPr>
@@ -2441,7 +3433,7 @@
               <w:pStyle w:val="TableContents"/>
               <w:spacing w:line="200" w:lineRule="atLeast"/>
               <w:rPr>
-                <w:rFonts w:ascii="ui-monospace;SFMono-Regular;SF" w:hAnsi="ui-monospace;SFMono-Regular;SF"/>
+                <w:rFonts w:ascii="ui-monospace;SFMono-Regular;SF" w:hAnsi="ui-monospace;SFMono-Regular;SF" w:hint="eastAsia"/>
                 <w:sz w:val="18"/>
                 <w:szCs w:val="18"/>
               </w:rPr>
@@ -2474,7 +3466,7 @@
               <w:pStyle w:val="TableContents"/>
               <w:spacing w:line="200" w:lineRule="atLeast"/>
               <w:rPr>
-                <w:rFonts w:ascii="ui-monospace;SFMono-Regular;SF" w:hAnsi="ui-monospace;SFMono-Regular;SF"/>
+                <w:rFonts w:ascii="ui-monospace;SFMono-Regular;SF" w:hAnsi="ui-monospace;SFMono-Regular;SF" w:hint="eastAsia"/>
                 <w:sz w:val="18"/>
                 <w:szCs w:val="18"/>
               </w:rPr>
@@ -2507,7 +3499,7 @@
               <w:pStyle w:val="TableContents"/>
               <w:spacing w:line="200" w:lineRule="atLeast"/>
               <w:rPr>
-                <w:rFonts w:ascii="ui-monospace;SFMono-Regular;SF" w:hAnsi="ui-monospace;SFMono-Regular;SF"/>
+                <w:rFonts w:ascii="ui-monospace;SFMono-Regular;SF" w:hAnsi="ui-monospace;SFMono-Regular;SF" w:hint="eastAsia"/>
                 <w:sz w:val="18"/>
                 <w:szCs w:val="18"/>
               </w:rPr>
@@ -2540,7 +3532,7 @@
               <w:pStyle w:val="TableContents"/>
               <w:spacing w:line="200" w:lineRule="atLeast"/>
               <w:rPr>
-                <w:rFonts w:ascii="ui-monospace;SFMono-Regular;SF" w:hAnsi="ui-monospace;SFMono-Regular;SF"/>
+                <w:rFonts w:ascii="ui-monospace;SFMono-Regular;SF" w:hAnsi="ui-monospace;SFMono-Regular;SF" w:hint="eastAsia"/>
                 <w:sz w:val="18"/>
                 <w:szCs w:val="18"/>
               </w:rPr>
@@ -2573,7 +3565,7 @@
               <w:pStyle w:val="TableContents"/>
               <w:spacing w:line="200" w:lineRule="atLeast"/>
               <w:rPr>
-                <w:rFonts w:ascii="ui-monospace;SFMono-Regular;SF" w:hAnsi="ui-monospace;SFMono-Regular;SF"/>
+                <w:rFonts w:ascii="ui-monospace;SFMono-Regular;SF" w:hAnsi="ui-monospace;SFMono-Regular;SF" w:hint="eastAsia"/>
                 <w:sz w:val="18"/>
                 <w:szCs w:val="18"/>
               </w:rPr>
@@ -2606,7 +3598,7 @@
               <w:pStyle w:val="TableContents"/>
               <w:spacing w:line="200" w:lineRule="atLeast"/>
               <w:rPr>
-                <w:rFonts w:ascii="ui-monospace;SFMono-Regular;SF" w:hAnsi="ui-monospace;SFMono-Regular;SF"/>
+                <w:rFonts w:ascii="ui-monospace;SFMono-Regular;SF" w:hAnsi="ui-monospace;SFMono-Regular;SF" w:hint="eastAsia"/>
                 <w:sz w:val="18"/>
                 <w:szCs w:val="18"/>
               </w:rPr>
@@ -2639,7 +3631,7 @@
               <w:pStyle w:val="TableContents"/>
               <w:spacing w:line="200" w:lineRule="atLeast"/>
               <w:rPr>
-                <w:rFonts w:ascii="ui-monospace;SFMono-Regular;SF" w:hAnsi="ui-monospace;SFMono-Regular;SF"/>
+                <w:rFonts w:ascii="ui-monospace;SFMono-Regular;SF" w:hAnsi="ui-monospace;SFMono-Regular;SF" w:hint="eastAsia"/>
                 <w:sz w:val="18"/>
                 <w:szCs w:val="18"/>
               </w:rPr>
@@ -2672,7 +3664,7 @@
               <w:pStyle w:val="TableContents"/>
               <w:spacing w:line="200" w:lineRule="atLeast"/>
               <w:rPr>
-                <w:rFonts w:ascii="ui-monospace;SFMono-Regular;SF" w:hAnsi="ui-monospace;SFMono-Regular;SF"/>
+                <w:rFonts w:ascii="ui-monospace;SFMono-Regular;SF" w:hAnsi="ui-monospace;SFMono-Regular;SF" w:hint="eastAsia"/>
                 <w:sz w:val="18"/>
                 <w:szCs w:val="18"/>
               </w:rPr>
@@ -2705,26 +3697,18 @@
               <w:pStyle w:val="TableContents"/>
               <w:spacing w:line="200" w:lineRule="atLeast"/>
               <w:rPr>
-                <w:rFonts w:ascii="ui-monospace;SFMono-Regular;SF" w:hAnsi="ui-monospace;SFMono-Regular;SF"/>
-                <w:sz w:val="18"/>
-                <w:szCs w:val="18"/>
-              </w:rPr>
-            </w:pPr>
-            <w:r>
-              <w:rPr>
-                <w:rFonts w:ascii="ui-monospace;SFMono-Regular;SF" w:hAnsi="ui-monospace;SFMono-Regular;SF"/>
-                <w:sz w:val="18"/>
-                <w:szCs w:val="18"/>
-              </w:rPr>
-              <w:t xml:space="preserve">- </w:t>
-            </w:r>
-            <w:r>
-              <w:rPr>
-                <w:rFonts w:ascii="ui-monospace;SFMono-Regular;SF" w:hAnsi="ui-monospace;SFMono-Regular;SF"/>
-                <w:sz w:val="18"/>
-                <w:szCs w:val="18"/>
-              </w:rPr>
-              <w:t>NumValues</w:t>
+                <w:rFonts w:ascii="ui-monospace;SFMono-Regular;SF" w:hAnsi="ui-monospace;SFMono-Regular;SF" w:hint="eastAsia"/>
+                <w:sz w:val="18"/>
+                <w:szCs w:val="18"/>
+              </w:rPr>
+            </w:pPr>
+            <w:r>
+              <w:rPr>
+                <w:rFonts w:ascii="ui-monospace;SFMono-Regular;SF" w:hAnsi="ui-monospace;SFMono-Regular;SF"/>
+                <w:sz w:val="18"/>
+                <w:szCs w:val="18"/>
+              </w:rPr>
+              <w:t>- NumValues</w:t>
             </w:r>
             <w:bookmarkStart w:id="32" w:name="L40"/>
             <w:bookmarkEnd w:id="32"/>
@@ -2746,7 +3730,7 @@
               <w:pStyle w:val="TableContents"/>
               <w:spacing w:line="200" w:lineRule="atLeast"/>
               <w:rPr>
-                <w:rFonts w:ascii="ui-monospace;SFMono-Regular;SF" w:hAnsi="ui-monospace;SFMono-Regular;SF"/>
+                <w:rFonts w:ascii="ui-monospace;SFMono-Regular;SF" w:hAnsi="ui-monospace;SFMono-Regular;SF" w:hint="eastAsia"/>
                 <w:sz w:val="18"/>
                 <w:szCs w:val="18"/>
               </w:rPr>
@@ -2779,7 +3763,7 @@
               <w:pStyle w:val="TableContents"/>
               <w:spacing w:line="200" w:lineRule="atLeast"/>
               <w:rPr>
-                <w:rFonts w:ascii="ui-monospace;SFMono-Regular;SF" w:hAnsi="ui-monospace;SFMono-Regular;SF"/>
+                <w:rFonts w:ascii="ui-monospace;SFMono-Regular;SF" w:hAnsi="ui-monospace;SFMono-Regular;SF" w:hint="eastAsia"/>
                 <w:sz w:val="18"/>
                 <w:szCs w:val="18"/>
               </w:rPr>
@@ -2812,7 +3796,7 @@
               <w:pStyle w:val="TableContents"/>
               <w:spacing w:line="200" w:lineRule="atLeast"/>
               <w:rPr>
-                <w:rFonts w:ascii="ui-monospace;SFMono-Regular;SF" w:hAnsi="ui-monospace;SFMono-Regular;SF"/>
+                <w:rFonts w:ascii="ui-monospace;SFMono-Regular;SF" w:hAnsi="ui-monospace;SFMono-Regular;SF" w:hint="eastAsia"/>
                 <w:sz w:val="18"/>
                 <w:szCs w:val="18"/>
               </w:rPr>
@@ -2845,7 +3829,7 @@
               <w:pStyle w:val="TableContents"/>
               <w:spacing w:line="200" w:lineRule="atLeast"/>
               <w:rPr>
-                <w:rFonts w:ascii="ui-monospace;SFMono-Regular;SF" w:hAnsi="ui-monospace;SFMono-Regular;SF"/>
+                <w:rFonts w:ascii="ui-monospace;SFMono-Regular;SF" w:hAnsi="ui-monospace;SFMono-Regular;SF" w:hint="eastAsia"/>
                 <w:sz w:val="18"/>
                 <w:szCs w:val="18"/>
               </w:rPr>
@@ -2878,7 +3862,7 @@
               <w:pStyle w:val="TableContents"/>
               <w:spacing w:line="200" w:lineRule="atLeast"/>
               <w:rPr>
-                <w:rFonts w:ascii="ui-monospace;SFMono-Regular;SF" w:hAnsi="ui-monospace;SFMono-Regular;SF"/>
+                <w:rFonts w:ascii="ui-monospace;SFMono-Regular;SF" w:hAnsi="ui-monospace;SFMono-Regular;SF" w:hint="eastAsia"/>
                 <w:sz w:val="18"/>
                 <w:szCs w:val="18"/>
               </w:rPr>
@@ -2911,7 +3895,7 @@
               <w:pStyle w:val="TableContents"/>
               <w:spacing w:line="200" w:lineRule="atLeast"/>
               <w:rPr>
-                <w:rFonts w:ascii="ui-monospace;SFMono-Regular;SF" w:hAnsi="ui-monospace;SFMono-Regular;SF"/>
+                <w:rFonts w:ascii="ui-monospace;SFMono-Regular;SF" w:hAnsi="ui-monospace;SFMono-Regular;SF" w:hint="eastAsia"/>
                 <w:sz w:val="18"/>
                 <w:szCs w:val="18"/>
               </w:rPr>
@@ -2944,7 +3928,7 @@
               <w:pStyle w:val="TableContents"/>
               <w:spacing w:line="200" w:lineRule="atLeast"/>
               <w:rPr>
-                <w:rFonts w:ascii="ui-monospace;SFMono-Regular;SF" w:hAnsi="ui-monospace;SFMono-Regular;SF"/>
+                <w:rFonts w:ascii="ui-monospace;SFMono-Regular;SF" w:hAnsi="ui-monospace;SFMono-Regular;SF" w:hint="eastAsia"/>
                 <w:sz w:val="18"/>
                 <w:szCs w:val="18"/>
               </w:rPr>
@@ -2977,7 +3961,7 @@
               <w:pStyle w:val="TableContents"/>
               <w:spacing w:line="200" w:lineRule="atLeast"/>
               <w:rPr>
-                <w:rFonts w:ascii="ui-monospace;SFMono-Regular;SF" w:hAnsi="ui-monospace;SFMono-Regular;SF"/>
+                <w:rFonts w:ascii="ui-monospace;SFMono-Regular;SF" w:hAnsi="ui-monospace;SFMono-Regular;SF" w:hint="eastAsia"/>
                 <w:sz w:val="18"/>
                 <w:szCs w:val="18"/>
               </w:rPr>
@@ -3010,7 +3994,7 @@
               <w:pStyle w:val="TableContents"/>
               <w:spacing w:line="200" w:lineRule="atLeast"/>
               <w:rPr>
-                <w:rFonts w:ascii="ui-monospace;SFMono-Regular;SF" w:hAnsi="ui-monospace;SFMono-Regular;SF"/>
+                <w:rFonts w:ascii="ui-monospace;SFMono-Regular;SF" w:hAnsi="ui-monospace;SFMono-Regular;SF" w:hint="eastAsia"/>
                 <w:sz w:val="18"/>
                 <w:szCs w:val="18"/>
               </w:rPr>
@@ -3043,7 +4027,7 @@
               <w:pStyle w:val="TableContents"/>
               <w:spacing w:line="200" w:lineRule="atLeast"/>
               <w:rPr>
-                <w:rFonts w:ascii="ui-monospace;SFMono-Regular;SF" w:hAnsi="ui-monospace;SFMono-Regular;SF"/>
+                <w:rFonts w:ascii="ui-monospace;SFMono-Regular;SF" w:hAnsi="ui-monospace;SFMono-Regular;SF" w:hint="eastAsia"/>
                 <w:sz w:val="18"/>
                 <w:szCs w:val="18"/>
               </w:rPr>
@@ -3074,7 +4058,7 @@
               <w:pStyle w:val="TableContents"/>
               <w:spacing w:line="200" w:lineRule="atLeast"/>
               <w:rPr>
-                <w:rFonts w:ascii="ui-monospace;SFMono-Regular;SF" w:hAnsi="ui-monospace;SFMono-Regular;SF"/>
+                <w:rFonts w:ascii="ui-monospace;SFMono-Regular;SF" w:hAnsi="ui-monospace;SFMono-Regular;SF" w:hint="eastAsia"/>
                 <w:sz w:val="18"/>
                 <w:szCs w:val="18"/>
               </w:rPr>
@@ -3092,21 +4076,42 @@
       </w:tr>
     </w:tbl>
     <w:p>
+      <w:pPr>
+        <w:rPr>
+          <w:rFonts w:hint="eastAsia"/>
+        </w:rPr>
+      </w:pPr>
       <w:r>
         <w:br/>
       </w:r>
     </w:p>
     <w:p>
+      <w:pPr>
+        <w:rPr>
+          <w:rFonts w:hint="eastAsia"/>
+        </w:rPr>
+      </w:pPr>
       <w:r>
         <w:t>frequency of the data</w:t>
       </w:r>
     </w:p>
     <w:p>
+      <w:pPr>
+        <w:rPr>
+          <w:rFonts w:hint="eastAsia"/>
+        </w:rPr>
+      </w:pPr>
       <w:r>
         <w:t>any mandatory fields</w:t>
       </w:r>
     </w:p>
-    <w:p/>
+    <w:p>
+      <w:pPr>
+        <w:rPr>
+          <w:rFonts w:hint="eastAsia"/>
+        </w:rPr>
+      </w:pPr>
+    </w:p>
     <w:sectPr>
       <w:pgSz w:w="11906" w:h="16838"/>
       <w:pgMar w:top="1134" w:right="1134" w:bottom="1134" w:left="1134" w:header="0" w:footer="0" w:gutter="0"/>

</xml_diff>